<commit_message>
added intro and literature review
</commit_message>
<xml_diff>
--- a/Team2_SummaryReport.docx
+++ b/Team2_SummaryReport.docx
@@ -5,18 +5,23 @@
     <w:p>
       <w:pPr>
         <w:pStyle w:val="Default"/>
+        <w:rPr>
+          <w:rFonts w:asciiTheme="minorHAnsi" w:hAnsiTheme="minorHAnsi" w:cstheme="minorHAnsi"/>
+        </w:rPr>
       </w:pPr>
     </w:p>
     <w:p>
       <w:pPr>
         <w:pStyle w:val="Default"/>
         <w:rPr>
-          <w:sz w:val="23"/>
-          <w:szCs w:val="23"/>
-        </w:rPr>
-      </w:pPr>
-      <w:r>
-        <w:rPr>
+          <w:rFonts w:asciiTheme="minorHAnsi" w:hAnsiTheme="minorHAnsi" w:cstheme="minorHAnsi"/>
+          <w:sz w:val="23"/>
+          <w:szCs w:val="23"/>
+        </w:rPr>
+      </w:pPr>
+      <w:r>
+        <w:rPr>
+          <w:rFonts w:asciiTheme="minorHAnsi" w:hAnsiTheme="minorHAnsi" w:cstheme="minorHAnsi"/>
           <w:sz w:val="23"/>
           <w:szCs w:val="23"/>
         </w:rPr>
@@ -24,6 +29,7 @@
       </w:r>
       <w:r>
         <w:rPr>
+          <w:rFonts w:asciiTheme="minorHAnsi" w:hAnsiTheme="minorHAnsi" w:cstheme="minorHAnsi"/>
           <w:sz w:val="23"/>
           <w:szCs w:val="23"/>
         </w:rPr>
@@ -34,12 +40,14 @@
       <w:pPr>
         <w:pStyle w:val="Default"/>
         <w:rPr>
-          <w:sz w:val="23"/>
-          <w:szCs w:val="23"/>
-        </w:rPr>
-      </w:pPr>
-      <w:r>
-        <w:rPr>
+          <w:rFonts w:asciiTheme="minorHAnsi" w:hAnsiTheme="minorHAnsi" w:cstheme="minorHAnsi"/>
+          <w:sz w:val="23"/>
+          <w:szCs w:val="23"/>
+        </w:rPr>
+      </w:pPr>
+      <w:r>
+        <w:rPr>
+          <w:rFonts w:asciiTheme="minorHAnsi" w:hAnsiTheme="minorHAnsi" w:cstheme="minorHAnsi"/>
           <w:sz w:val="23"/>
           <w:szCs w:val="23"/>
         </w:rPr>
@@ -50,12 +58,14 @@
       <w:pPr>
         <w:pStyle w:val="Default"/>
         <w:rPr>
-          <w:sz w:val="23"/>
-          <w:szCs w:val="23"/>
-        </w:rPr>
-      </w:pPr>
-      <w:r>
-        <w:rPr>
+          <w:rFonts w:asciiTheme="minorHAnsi" w:hAnsiTheme="minorHAnsi" w:cstheme="minorHAnsi"/>
+          <w:sz w:val="23"/>
+          <w:szCs w:val="23"/>
+        </w:rPr>
+      </w:pPr>
+      <w:r>
+        <w:rPr>
+          <w:rFonts w:asciiTheme="minorHAnsi" w:hAnsiTheme="minorHAnsi" w:cstheme="minorHAnsi"/>
           <w:sz w:val="23"/>
           <w:szCs w:val="23"/>
         </w:rPr>
@@ -63,6 +73,7 @@
       </w:r>
       <w:r>
         <w:rPr>
+          <w:rFonts w:asciiTheme="minorHAnsi" w:hAnsiTheme="minorHAnsi" w:cstheme="minorHAnsi"/>
           <w:sz w:val="23"/>
           <w:szCs w:val="23"/>
         </w:rPr>
@@ -73,12 +84,14 @@
       <w:pPr>
         <w:pStyle w:val="Default"/>
         <w:rPr>
-          <w:sz w:val="23"/>
-          <w:szCs w:val="23"/>
-        </w:rPr>
-      </w:pPr>
-      <w:r>
-        <w:rPr>
+          <w:rFonts w:asciiTheme="minorHAnsi" w:hAnsiTheme="minorHAnsi" w:cstheme="minorHAnsi"/>
+          <w:sz w:val="23"/>
+          <w:szCs w:val="23"/>
+        </w:rPr>
+      </w:pPr>
+      <w:r>
+        <w:rPr>
+          <w:rFonts w:asciiTheme="minorHAnsi" w:hAnsiTheme="minorHAnsi" w:cstheme="minorHAnsi"/>
           <w:sz w:val="23"/>
           <w:szCs w:val="23"/>
         </w:rPr>
@@ -86,6 +99,7 @@
       </w:r>
       <w:r>
         <w:rPr>
+          <w:rFonts w:asciiTheme="minorHAnsi" w:hAnsiTheme="minorHAnsi" w:cstheme="minorHAnsi"/>
           <w:sz w:val="23"/>
           <w:szCs w:val="23"/>
         </w:rPr>
@@ -93,6 +107,7 @@
       </w:r>
       <w:r>
         <w:rPr>
+          <w:rFonts w:asciiTheme="minorHAnsi" w:hAnsiTheme="minorHAnsi" w:cstheme="minorHAnsi"/>
           <w:sz w:val="23"/>
           <w:szCs w:val="23"/>
         </w:rPr>
@@ -100,6 +115,7 @@
       </w:r>
       <w:r>
         <w:rPr>
+          <w:rFonts w:asciiTheme="minorHAnsi" w:hAnsiTheme="minorHAnsi" w:cstheme="minorHAnsi"/>
           <w:sz w:val="23"/>
           <w:szCs w:val="23"/>
         </w:rPr>
@@ -107,6 +123,7 @@
       </w:r>
       <w:r>
         <w:rPr>
+          <w:rFonts w:asciiTheme="minorHAnsi" w:hAnsiTheme="minorHAnsi" w:cstheme="minorHAnsi"/>
           <w:sz w:val="23"/>
           <w:szCs w:val="23"/>
         </w:rPr>
@@ -114,6 +131,7 @@
       </w:r>
       <w:r>
         <w:rPr>
+          <w:rFonts w:asciiTheme="minorHAnsi" w:hAnsiTheme="minorHAnsi" w:cstheme="minorHAnsi"/>
           <w:sz w:val="23"/>
           <w:szCs w:val="23"/>
         </w:rPr>
@@ -124,6 +142,7 @@
       <w:pPr>
         <w:pStyle w:val="Default"/>
         <w:rPr>
+          <w:rFonts w:asciiTheme="minorHAnsi" w:hAnsiTheme="minorHAnsi" w:cstheme="minorHAnsi"/>
           <w:sz w:val="23"/>
           <w:szCs w:val="23"/>
         </w:rPr>
@@ -134,12 +153,16 @@
         <w:pStyle w:val="Default"/>
         <w:jc w:val="center"/>
         <w:rPr>
+          <w:rFonts w:asciiTheme="minorHAnsi" w:hAnsiTheme="minorHAnsi" w:cstheme="minorHAnsi"/>
+          <w:b/>
           <w:sz w:val="32"/>
           <w:szCs w:val="32"/>
         </w:rPr>
       </w:pPr>
       <w:r>
         <w:rPr>
+          <w:rFonts w:asciiTheme="minorHAnsi" w:hAnsiTheme="minorHAnsi" w:cstheme="minorHAnsi"/>
+          <w:b/>
           <w:sz w:val="32"/>
           <w:szCs w:val="32"/>
         </w:rPr>
@@ -148,25 +171,91 @@
     </w:p>
     <w:p>
       <w:pPr>
+        <w:pStyle w:val="Default"/>
         <w:jc w:val="center"/>
         <w:rPr>
-          <w:b/>
-          <w:bCs/>
-          <w:sz w:val="23"/>
-          <w:szCs w:val="23"/>
-        </w:rPr>
-      </w:pPr>
-    </w:p>
-    <w:p>
-      <w:pPr>
+          <w:rFonts w:cstheme="minorHAnsi"/>
+          <w:b/>
+          <w:bCs/>
+          <w:sz w:val="28"/>
+          <w:szCs w:val="28"/>
+        </w:rPr>
+      </w:pPr>
+    </w:p>
+    <w:p>
+      <w:pPr>
+        <w:pStyle w:val="Default"/>
         <w:jc w:val="center"/>
         <w:rPr>
-          <w:b/>
-          <w:bCs/>
-          <w:sz w:val="23"/>
-          <w:szCs w:val="23"/>
-        </w:rPr>
-      </w:pPr>
+          <w:rFonts w:asciiTheme="minorHAnsi" w:hAnsiTheme="minorHAnsi" w:cstheme="minorHAnsi"/>
+          <w:b/>
+          <w:sz w:val="32"/>
+          <w:szCs w:val="32"/>
+        </w:rPr>
+      </w:pPr>
+      <w:r>
+        <w:rPr>
+          <w:rFonts w:cstheme="minorHAnsi"/>
+          <w:b/>
+          <w:bCs/>
+          <w:sz w:val="28"/>
+          <w:szCs w:val="28"/>
+        </w:rPr>
+        <w:t>Introduction</w:t>
+      </w:r>
+    </w:p>
+    <w:p>
+      <w:pPr>
+        <w:pStyle w:val="whitespace-pre-wrap"/>
+        <w:jc w:val="both"/>
+        <w:rPr>
+          <w:rFonts w:asciiTheme="minorHAnsi" w:hAnsiTheme="minorHAnsi" w:cstheme="minorHAnsi"/>
+        </w:rPr>
+      </w:pPr>
+      <w:r>
+        <w:rPr>
+          <w:rFonts w:asciiTheme="minorHAnsi" w:hAnsiTheme="minorHAnsi" w:cstheme="minorHAnsi"/>
+        </w:rPr>
+        <w:t>Diabetes represents one of the most pressing global health challenges of the 21st century, characterized by its chronic nature and profound impact on individual and population health. The World Health Organization estimates that diabetes affects approximately 537 million adults worldwide, with projections suggesting this number could rise to 783 million by 2045. Beyond its immediate health implications, diabetes contributes significantly to cardiovascular diseases, kidney dysfunction, neurological complications, and reduced quality of life.</w:t>
+      </w:r>
+    </w:p>
+    <w:p>
+      <w:pPr>
+        <w:jc w:val="both"/>
+        <w:rPr>
+          <w:rFonts w:eastAsia="Times New Roman" w:cstheme="minorHAnsi"/>
+        </w:rPr>
+      </w:pPr>
+      <w:r>
+        <w:rPr>
+          <w:rFonts w:eastAsia="Times New Roman" w:cstheme="minorHAnsi"/>
+        </w:rPr>
+        <w:t>In an era of advancing medical technology and data-driven healthcare, predictive analytics emerges as a transformative approach to understanding and mitigating complex health risks. This study leverages a comprehensive dataset of 100,000 patient records to explore the intricate relationships between multiple health indicators and diabetes likelihood, representing a critical step toward personalized preventive medicine.</w:t>
+      </w:r>
+    </w:p>
+    <w:p>
+      <w:pPr>
+        <w:rPr>
+          <w:rFonts w:cstheme="minorHAnsi"/>
+          <w:b/>
+          <w:bCs/>
+          <w:sz w:val="23"/>
+          <w:szCs w:val="23"/>
+        </w:rPr>
+      </w:pPr>
+    </w:p>
+    <w:p>
+      <w:pPr>
+        <w:rPr>
+          <w:rFonts w:eastAsia="Times New Roman" w:cstheme="minorHAnsi"/>
+        </w:rPr>
+      </w:pPr>
+      <w:r>
+        <w:rPr>
+          <w:rFonts w:eastAsia="Times New Roman" w:cstheme="minorHAnsi"/>
+        </w:rPr>
+        <w:t>Smart Questions:</w:t>
+      </w:r>
     </w:p>
     <w:p>
       <w:pPr>
@@ -175,32 +264,44 @@
           <w:ilvl w:val="0"/>
           <w:numId w:val="3"/>
         </w:numPr>
-        <w:rPr>
-          <w:b/>
-          <w:bCs/>
-          <w:sz w:val="23"/>
-          <w:szCs w:val="23"/>
-        </w:rPr>
-      </w:pPr>
-      <w:r>
-        <w:rPr>
-          <w:b/>
-          <w:bCs/>
-          <w:sz w:val="23"/>
-          <w:szCs w:val="23"/>
-        </w:rPr>
-        <w:t>Introduction</w:t>
-      </w:r>
-    </w:p>
-    <w:p>
-      <w:pPr>
-        <w:rPr>
-          <w:b/>
-          <w:bCs/>
-          <w:sz w:val="23"/>
-          <w:szCs w:val="23"/>
-        </w:rPr>
-      </w:pPr>
+        <w:autoSpaceDE w:val="0"/>
+        <w:autoSpaceDN w:val="0"/>
+        <w:adjustRightInd w:val="0"/>
+        <w:jc w:val="both"/>
+        <w:rPr>
+          <w:rFonts w:eastAsia="Times New Roman" w:cstheme="minorHAnsi"/>
+        </w:rPr>
+      </w:pPr>
+      <w:r>
+        <w:rPr>
+          <w:rFonts w:eastAsia="Times New Roman" w:cstheme="minorHAnsi"/>
+        </w:rPr>
+        <w:t>What are the primary risk factors (e.g., blood glucose level, BMI, age,</w:t>
+      </w:r>
+      <w:r>
+        <w:rPr>
+          <w:rFonts w:eastAsia="Times New Roman" w:cstheme="minorHAnsi"/>
+        </w:rPr>
+        <w:t xml:space="preserve"> </w:t>
+      </w:r>
+      <w:r>
+        <w:rPr>
+          <w:rFonts w:eastAsia="Times New Roman" w:cstheme="minorHAnsi"/>
+        </w:rPr>
+        <w:t>hypertension) for diabetes in this population, and how accurately can they</w:t>
+      </w:r>
+      <w:r>
+        <w:rPr>
+          <w:rFonts w:eastAsia="Times New Roman" w:cstheme="minorHAnsi"/>
+        </w:rPr>
+        <w:t xml:space="preserve"> </w:t>
+      </w:r>
+      <w:r>
+        <w:rPr>
+          <w:rFonts w:eastAsia="Times New Roman" w:cstheme="minorHAnsi"/>
+        </w:rPr>
+        <w:t>predict the likelihood of a diabetes diagnosis?</w:t>
+      </w:r>
     </w:p>
     <w:p>
       <w:pPr>
@@ -209,24 +310,45 @@
           <w:ilvl w:val="0"/>
           <w:numId w:val="3"/>
         </w:numPr>
-        <w:rPr>
-          <w:b/>
-          <w:bCs/>
-          <w:sz w:val="23"/>
-          <w:szCs w:val="23"/>
-        </w:rPr>
-      </w:pPr>
-      <w:r>
-        <w:rPr>
-          <w:b/>
-          <w:bCs/>
-          <w:sz w:val="23"/>
-          <w:szCs w:val="23"/>
-        </w:rPr>
-        <w:t>Literature Review</w:t>
-      </w:r>
-    </w:p>
-    <w:p/>
+        <w:autoSpaceDE w:val="0"/>
+        <w:autoSpaceDN w:val="0"/>
+        <w:adjustRightInd w:val="0"/>
+        <w:jc w:val="both"/>
+        <w:rPr>
+          <w:rFonts w:eastAsia="Times New Roman" w:cstheme="minorHAnsi"/>
+        </w:rPr>
+      </w:pPr>
+      <w:r>
+        <w:rPr>
+          <w:rFonts w:eastAsia="Times New Roman" w:cstheme="minorHAnsi"/>
+        </w:rPr>
+        <w:t>Are there any notable differences in diabetes prevalence based on gender,</w:t>
+      </w:r>
+      <w:r>
+        <w:rPr>
+          <w:rFonts w:eastAsia="Times New Roman" w:cstheme="minorHAnsi"/>
+        </w:rPr>
+        <w:t xml:space="preserve"> </w:t>
+      </w:r>
+      <w:r>
+        <w:rPr>
+          <w:rFonts w:eastAsia="Times New Roman" w:cstheme="minorHAnsi"/>
+        </w:rPr>
+        <w:t>age, or smoking history? For example, does smoking history combined with</w:t>
+      </w:r>
+      <w:r>
+        <w:rPr>
+          <w:rFonts w:eastAsia="Times New Roman" w:cstheme="minorHAnsi"/>
+        </w:rPr>
+        <w:t xml:space="preserve"> a </w:t>
+      </w:r>
+      <w:r>
+        <w:rPr>
+          <w:rFonts w:eastAsia="Times New Roman" w:cstheme="minorHAnsi"/>
+        </w:rPr>
+        <w:t>high blood glucose level increase the risk?</w:t>
+      </w:r>
+    </w:p>
     <w:p>
       <w:pPr>
         <w:pStyle w:val="ListParagraph"/>
@@ -234,33 +356,44 @@
           <w:ilvl w:val="0"/>
           <w:numId w:val="3"/>
         </w:numPr>
-        <w:rPr>
-          <w:b/>
-          <w:bCs/>
-          <w:sz w:val="23"/>
-          <w:szCs w:val="23"/>
-        </w:rPr>
-      </w:pPr>
-      <w:r>
-        <w:rPr>
-          <w:b/>
-          <w:bCs/>
-          <w:sz w:val="23"/>
-          <w:szCs w:val="23"/>
-        </w:rPr>
-        <w:t>Description Of Data</w:t>
-      </w:r>
-    </w:p>
-    <w:p>
-      <w:pPr>
-        <w:pStyle w:val="ListParagraph"/>
-        <w:rPr>
-          <w:b/>
-          <w:bCs/>
-          <w:sz w:val="23"/>
-          <w:szCs w:val="23"/>
-        </w:rPr>
-      </w:pPr>
+        <w:autoSpaceDE w:val="0"/>
+        <w:autoSpaceDN w:val="0"/>
+        <w:adjustRightInd w:val="0"/>
+        <w:jc w:val="both"/>
+        <w:rPr>
+          <w:rFonts w:eastAsia="Times New Roman" w:cstheme="minorHAnsi"/>
+        </w:rPr>
+      </w:pPr>
+      <w:r>
+        <w:rPr>
+          <w:rFonts w:eastAsia="Times New Roman" w:cstheme="minorHAnsi"/>
+        </w:rPr>
+        <w:t>How does the</w:t>
+      </w:r>
+      <w:r>
+        <w:rPr>
+          <w:rFonts w:eastAsia="Times New Roman" w:cstheme="minorHAnsi"/>
+        </w:rPr>
+        <w:t xml:space="preserve"> </w:t>
+      </w:r>
+      <w:r>
+        <w:rPr>
+          <w:rFonts w:eastAsia="Times New Roman" w:cstheme="minorHAnsi"/>
+        </w:rPr>
+        <w:t>distribution of BMI and HbA1c levels differ between those with</w:t>
+      </w:r>
+      <w:r>
+        <w:rPr>
+          <w:rFonts w:eastAsia="Times New Roman" w:cstheme="minorHAnsi"/>
+        </w:rPr>
+        <w:t xml:space="preserve"> </w:t>
+      </w:r>
+      <w:r>
+        <w:rPr>
+          <w:rFonts w:eastAsia="Times New Roman" w:cstheme="minorHAnsi"/>
+        </w:rPr>
+        <w:t>and without diabetes?</w:t>
+      </w:r>
     </w:p>
     <w:p>
       <w:pPr>
@@ -269,31 +402,372 @@
           <w:ilvl w:val="0"/>
           <w:numId w:val="3"/>
         </w:numPr>
-        <w:rPr>
-          <w:b/>
-          <w:bCs/>
-          <w:sz w:val="23"/>
-          <w:szCs w:val="23"/>
-        </w:rPr>
-      </w:pPr>
-      <w:r>
-        <w:rPr>
-          <w:b/>
-          <w:bCs/>
-          <w:sz w:val="23"/>
-          <w:szCs w:val="23"/>
-        </w:rPr>
-        <w:t>Exploratory Data Analysis</w:t>
-      </w:r>
-    </w:p>
-    <w:p>
-      <w:pPr>
-        <w:pStyle w:val="ListParagraph"/>
-        <w:rPr>
-          <w:b/>
-          <w:bCs/>
-          <w:sz w:val="23"/>
-          <w:szCs w:val="23"/>
+        <w:autoSpaceDE w:val="0"/>
+        <w:autoSpaceDN w:val="0"/>
+        <w:adjustRightInd w:val="0"/>
+        <w:jc w:val="both"/>
+        <w:rPr>
+          <w:rFonts w:eastAsia="Times New Roman" w:cstheme="minorHAnsi"/>
+        </w:rPr>
+      </w:pPr>
+      <w:r>
+        <w:rPr>
+          <w:rFonts w:eastAsia="Times New Roman" w:cstheme="minorHAnsi"/>
+        </w:rPr>
+        <w:t>How sensitive are the models to changes in certain variables (e.g., slight</w:t>
+      </w:r>
+      <w:r>
+        <w:rPr>
+          <w:rFonts w:eastAsia="Times New Roman" w:cstheme="minorHAnsi"/>
+        </w:rPr>
+        <w:t xml:space="preserve"> </w:t>
+      </w:r>
+      <w:r>
+        <w:rPr>
+          <w:rFonts w:eastAsia="Times New Roman" w:cstheme="minorHAnsi"/>
+        </w:rPr>
+        <w:t>increases in blood glucose or BMI)? Can we identify an actionable threshold</w:t>
+      </w:r>
+      <w:r>
+        <w:rPr>
+          <w:rFonts w:eastAsia="Times New Roman" w:cstheme="minorHAnsi"/>
+        </w:rPr>
+        <w:t xml:space="preserve"> </w:t>
+      </w:r>
+      <w:r>
+        <w:rPr>
+          <w:rFonts w:eastAsia="Times New Roman" w:cstheme="minorHAnsi"/>
+        </w:rPr>
+        <w:t>for intervention?</w:t>
+      </w:r>
+    </w:p>
+    <w:p>
+      <w:pPr>
+        <w:ind w:left="720"/>
+        <w:rPr>
+          <w:rFonts w:eastAsia="Times New Roman" w:cstheme="minorHAnsi"/>
+        </w:rPr>
+      </w:pPr>
+    </w:p>
+    <w:p>
+      <w:pPr>
+        <w:jc w:val="both"/>
+        <w:rPr>
+          <w:rFonts w:eastAsia="Times New Roman" w:cstheme="minorHAnsi"/>
+        </w:rPr>
+      </w:pPr>
+      <w:r>
+        <w:rPr>
+          <w:rFonts w:eastAsia="Times New Roman" w:cstheme="minorHAnsi"/>
+        </w:rPr>
+        <w:t>By answering these smart questions, we hope to contribute to the early detection and prevention of diabetes, ultimately improving the quality of life for at-risk individuals.</w:t>
+      </w:r>
+    </w:p>
+    <w:p>
+      <w:pPr>
+        <w:rPr>
+          <w:rFonts w:cstheme="minorHAnsi"/>
+          <w:b/>
+          <w:bCs/>
+          <w:sz w:val="23"/>
+          <w:szCs w:val="23"/>
+        </w:rPr>
+      </w:pPr>
+    </w:p>
+    <w:p>
+      <w:pPr>
+        <w:jc w:val="center"/>
+        <w:rPr>
+          <w:rFonts w:cstheme="minorHAnsi"/>
+          <w:b/>
+          <w:bCs/>
+          <w:sz w:val="28"/>
+          <w:szCs w:val="28"/>
+        </w:rPr>
+      </w:pPr>
+      <w:r>
+        <w:rPr>
+          <w:rFonts w:cstheme="minorHAnsi"/>
+          <w:b/>
+          <w:bCs/>
+          <w:sz w:val="28"/>
+          <w:szCs w:val="28"/>
+        </w:rPr>
+        <w:t>Literature Review</w:t>
+      </w:r>
+    </w:p>
+    <w:p>
+      <w:pPr>
+        <w:spacing w:before="100" w:beforeAutospacing="1" w:after="100" w:afterAutospacing="1"/>
+        <w:rPr>
+          <w:rFonts w:eastAsia="Times New Roman" w:cstheme="minorHAnsi"/>
+        </w:rPr>
+      </w:pPr>
+      <w:r>
+        <w:rPr>
+          <w:rFonts w:eastAsia="Times New Roman" w:cstheme="minorHAnsi"/>
+        </w:rPr>
+        <w:t>Diabetes is a chronic metabolic disorder characterized by elevated blood glucose levels. It is a significant global health concern, affecting millions of people worldwide. Early detection and timely intervention are crucial for managing diabetes and preventing complications.</w:t>
+      </w:r>
+    </w:p>
+    <w:p>
+      <w:pPr>
+        <w:spacing w:before="100" w:beforeAutospacing="1" w:after="100" w:afterAutospacing="1"/>
+        <w:rPr>
+          <w:rFonts w:eastAsia="Times New Roman" w:cstheme="minorHAnsi"/>
+        </w:rPr>
+      </w:pPr>
+      <w:r>
+        <w:rPr>
+          <w:rFonts w:eastAsia="Times New Roman" w:cstheme="minorHAnsi"/>
+        </w:rPr>
+        <w:t>In recent years, machine learning techniques have emerged as powerful tools for predicting diseases, including diabetes. Several studies have explored the use of machine learning algorithms to identify individuals at risk of developing diabetes.</w:t>
+      </w:r>
+    </w:p>
+    <w:p>
+      <w:pPr>
+        <w:spacing w:before="100" w:beforeAutospacing="1" w:after="100" w:afterAutospacing="1"/>
+        <w:rPr>
+          <w:rFonts w:eastAsia="Times New Roman" w:cstheme="minorHAnsi"/>
+        </w:rPr>
+      </w:pPr>
+      <w:r>
+        <w:rPr>
+          <w:rFonts w:eastAsia="Times New Roman" w:cstheme="minorHAnsi"/>
+          <w:b/>
+          <w:bCs/>
+        </w:rPr>
+        <w:lastRenderedPageBreak/>
+        <w:t>Traditional Risk Factors:</w:t>
+      </w:r>
+    </w:p>
+    <w:p>
+      <w:pPr>
+        <w:numPr>
+          <w:ilvl w:val="0"/>
+          <w:numId w:val="4"/>
+        </w:numPr>
+        <w:spacing w:before="100" w:beforeAutospacing="1" w:after="100" w:afterAutospacing="1"/>
+        <w:rPr>
+          <w:rFonts w:eastAsia="Times New Roman" w:cstheme="minorHAnsi"/>
+        </w:rPr>
+      </w:pPr>
+      <w:r>
+        <w:rPr>
+          <w:rFonts w:eastAsia="Times New Roman" w:cstheme="minorHAnsi"/>
+          <w:b/>
+          <w:bCs/>
+        </w:rPr>
+        <w:t>Age:</w:t>
+      </w:r>
+      <w:r>
+        <w:rPr>
+          <w:rFonts w:eastAsia="Times New Roman" w:cstheme="minorHAnsi"/>
+        </w:rPr>
+        <w:t xml:space="preserve"> Older individuals are at a higher risk of developing type 2 diabetes.</w:t>
+      </w:r>
+    </w:p>
+    <w:p>
+      <w:pPr>
+        <w:numPr>
+          <w:ilvl w:val="0"/>
+          <w:numId w:val="4"/>
+        </w:numPr>
+        <w:spacing w:before="100" w:beforeAutospacing="1" w:after="100" w:afterAutospacing="1"/>
+        <w:rPr>
+          <w:rFonts w:eastAsia="Times New Roman" w:cstheme="minorHAnsi"/>
+        </w:rPr>
+      </w:pPr>
+      <w:r>
+        <w:rPr>
+          <w:rFonts w:eastAsia="Times New Roman" w:cstheme="minorHAnsi"/>
+          <w:b/>
+          <w:bCs/>
+        </w:rPr>
+        <w:t>Family history:</w:t>
+      </w:r>
+      <w:r>
+        <w:rPr>
+          <w:rFonts w:eastAsia="Times New Roman" w:cstheme="minorHAnsi"/>
+        </w:rPr>
+        <w:t xml:space="preserve"> A family history of diabetes is a significant risk factor.</w:t>
+      </w:r>
+    </w:p>
+    <w:p>
+      <w:pPr>
+        <w:numPr>
+          <w:ilvl w:val="0"/>
+          <w:numId w:val="4"/>
+        </w:numPr>
+        <w:spacing w:before="100" w:beforeAutospacing="1" w:after="100" w:afterAutospacing="1"/>
+        <w:rPr>
+          <w:rFonts w:eastAsia="Times New Roman" w:cstheme="minorHAnsi"/>
+        </w:rPr>
+      </w:pPr>
+      <w:r>
+        <w:rPr>
+          <w:rFonts w:eastAsia="Times New Roman" w:cstheme="minorHAnsi"/>
+          <w:b/>
+          <w:bCs/>
+        </w:rPr>
+        <w:t>Obesity:</w:t>
+      </w:r>
+      <w:r>
+        <w:rPr>
+          <w:rFonts w:eastAsia="Times New Roman" w:cstheme="minorHAnsi"/>
+        </w:rPr>
+        <w:t xml:space="preserve"> High BMI and body fat percentage are associated with increased risk.</w:t>
+      </w:r>
+    </w:p>
+    <w:p>
+      <w:pPr>
+        <w:numPr>
+          <w:ilvl w:val="0"/>
+          <w:numId w:val="4"/>
+        </w:numPr>
+        <w:spacing w:before="100" w:beforeAutospacing="1" w:after="100" w:afterAutospacing="1"/>
+        <w:rPr>
+          <w:rFonts w:eastAsia="Times New Roman" w:cstheme="minorHAnsi"/>
+        </w:rPr>
+      </w:pPr>
+      <w:r>
+        <w:rPr>
+          <w:rFonts w:eastAsia="Times New Roman" w:cstheme="minorHAnsi"/>
+          <w:b/>
+          <w:bCs/>
+        </w:rPr>
+        <w:t>Physical inactivity:</w:t>
+      </w:r>
+      <w:r>
+        <w:rPr>
+          <w:rFonts w:eastAsia="Times New Roman" w:cstheme="minorHAnsi"/>
+        </w:rPr>
+        <w:t xml:space="preserve"> Lack of physical activity is a major contributing factor.</w:t>
+      </w:r>
+    </w:p>
+    <w:p>
+      <w:pPr>
+        <w:spacing w:before="100" w:beforeAutospacing="1" w:after="100" w:afterAutospacing="1"/>
+        <w:rPr>
+          <w:rFonts w:eastAsia="Times New Roman" w:cstheme="minorHAnsi"/>
+        </w:rPr>
+      </w:pPr>
+      <w:r>
+        <w:rPr>
+          <w:rFonts w:eastAsia="Times New Roman" w:cstheme="minorHAnsi"/>
+          <w:b/>
+          <w:bCs/>
+        </w:rPr>
+        <w:t>Emerging Risk Factors and Machine Learning:</w:t>
+      </w:r>
+    </w:p>
+    <w:p>
+      <w:pPr>
+        <w:numPr>
+          <w:ilvl w:val="0"/>
+          <w:numId w:val="5"/>
+        </w:numPr>
+        <w:spacing w:before="100" w:beforeAutospacing="1" w:after="100" w:afterAutospacing="1"/>
+        <w:rPr>
+          <w:rFonts w:eastAsia="Times New Roman" w:cstheme="minorHAnsi"/>
+        </w:rPr>
+      </w:pPr>
+      <w:r>
+        <w:rPr>
+          <w:rFonts w:eastAsia="Times New Roman" w:cstheme="minorHAnsi"/>
+          <w:b/>
+          <w:bCs/>
+        </w:rPr>
+        <w:t>Metabolic Syndrome:</w:t>
+      </w:r>
+      <w:r>
+        <w:rPr>
+          <w:rFonts w:eastAsia="Times New Roman" w:cstheme="minorHAnsi"/>
+        </w:rPr>
+        <w:t xml:space="preserve"> A cluster of conditions that increase the risk of heart disease, stroke, and type 2 diabetes. Machine learning models can identify individuals with metabolic syndrome based on various biomarkers.</w:t>
+      </w:r>
+    </w:p>
+    <w:p>
+      <w:pPr>
+        <w:numPr>
+          <w:ilvl w:val="0"/>
+          <w:numId w:val="5"/>
+        </w:numPr>
+        <w:spacing w:before="100" w:beforeAutospacing="1" w:after="100" w:afterAutospacing="1"/>
+        <w:rPr>
+          <w:rFonts w:eastAsia="Times New Roman" w:cstheme="minorHAnsi"/>
+        </w:rPr>
+      </w:pPr>
+      <w:r>
+        <w:rPr>
+          <w:rFonts w:eastAsia="Times New Roman" w:cstheme="minorHAnsi"/>
+          <w:b/>
+          <w:bCs/>
+        </w:rPr>
+        <w:t>Genetic Factors:</w:t>
+      </w:r>
+      <w:r>
+        <w:rPr>
+          <w:rFonts w:eastAsia="Times New Roman" w:cstheme="minorHAnsi"/>
+        </w:rPr>
+        <w:t xml:space="preserve"> Specific genetic variants have been linked to increased diabetes risk. Machine learning can </w:t>
+      </w:r>
+      <w:proofErr w:type="spellStart"/>
+      <w:r>
+        <w:rPr>
+          <w:rFonts w:eastAsia="Times New Roman" w:cstheme="minorHAnsi"/>
+        </w:rPr>
+        <w:t>analyze</w:t>
+      </w:r>
+      <w:proofErr w:type="spellEnd"/>
+      <w:r>
+        <w:rPr>
+          <w:rFonts w:eastAsia="Times New Roman" w:cstheme="minorHAnsi"/>
+        </w:rPr>
+        <w:t xml:space="preserve"> genetic data to identify individuals with a higher predisposition.</w:t>
+      </w:r>
+    </w:p>
+    <w:p>
+      <w:pPr>
+        <w:numPr>
+          <w:ilvl w:val="0"/>
+          <w:numId w:val="5"/>
+        </w:numPr>
+        <w:spacing w:before="100" w:beforeAutospacing="1" w:after="100" w:afterAutospacing="1"/>
+        <w:rPr>
+          <w:rFonts w:eastAsia="Times New Roman" w:cstheme="minorHAnsi"/>
+        </w:rPr>
+      </w:pPr>
+      <w:r>
+        <w:rPr>
+          <w:rFonts w:eastAsia="Times New Roman" w:cstheme="minorHAnsi"/>
+          <w:b/>
+          <w:bCs/>
+        </w:rPr>
+        <w:t>Lifestyle Factors:</w:t>
+      </w:r>
+      <w:r>
+        <w:rPr>
+          <w:rFonts w:eastAsia="Times New Roman" w:cstheme="minorHAnsi"/>
+        </w:rPr>
+        <w:t xml:space="preserve"> Factors like diet, sleep patterns, and stress levels can influence diabetes risk. Machine learning models can incorporate these factors to improve prediction accuracy.</w:t>
+      </w:r>
+    </w:p>
+    <w:p>
+      <w:pPr>
+        <w:rPr>
+          <w:rFonts w:cstheme="minorHAnsi"/>
+          <w:b/>
+          <w:bCs/>
+          <w:sz w:val="23"/>
+          <w:szCs w:val="23"/>
+        </w:rPr>
+      </w:pPr>
+    </w:p>
+    <w:p>
+      <w:pPr>
+        <w:rPr>
+          <w:rFonts w:cstheme="minorHAnsi"/>
         </w:rPr>
       </w:pPr>
     </w:p>
@@ -305,14 +779,94 @@
           <w:numId w:val="3"/>
         </w:numPr>
         <w:rPr>
-          <w:b/>
-          <w:bCs/>
-          <w:sz w:val="23"/>
-          <w:szCs w:val="23"/>
-        </w:rPr>
-      </w:pPr>
-      <w:r>
-        <w:rPr>
+          <w:rFonts w:cstheme="minorHAnsi"/>
+          <w:b/>
+          <w:bCs/>
+          <w:sz w:val="23"/>
+          <w:szCs w:val="23"/>
+        </w:rPr>
+      </w:pPr>
+      <w:bookmarkStart w:id="0" w:name="_GoBack"/>
+      <w:bookmarkEnd w:id="0"/>
+      <w:r>
+        <w:rPr>
+          <w:rFonts w:cstheme="minorHAnsi"/>
+          <w:b/>
+          <w:bCs/>
+          <w:sz w:val="23"/>
+          <w:szCs w:val="23"/>
+        </w:rPr>
+        <w:t>Description Of Data</w:t>
+      </w:r>
+    </w:p>
+    <w:p>
+      <w:pPr>
+        <w:pStyle w:val="ListParagraph"/>
+        <w:rPr>
+          <w:rFonts w:cstheme="minorHAnsi"/>
+          <w:b/>
+          <w:bCs/>
+          <w:sz w:val="23"/>
+          <w:szCs w:val="23"/>
+        </w:rPr>
+      </w:pPr>
+    </w:p>
+    <w:p>
+      <w:pPr>
+        <w:pStyle w:val="ListParagraph"/>
+        <w:numPr>
+          <w:ilvl w:val="0"/>
+          <w:numId w:val="3"/>
+        </w:numPr>
+        <w:rPr>
+          <w:rFonts w:cstheme="minorHAnsi"/>
+          <w:b/>
+          <w:bCs/>
+          <w:sz w:val="23"/>
+          <w:szCs w:val="23"/>
+        </w:rPr>
+      </w:pPr>
+      <w:r>
+        <w:rPr>
+          <w:rFonts w:cstheme="minorHAnsi"/>
+          <w:b/>
+          <w:bCs/>
+          <w:sz w:val="23"/>
+          <w:szCs w:val="23"/>
+        </w:rPr>
+        <w:t>Exploratory Data Analysis</w:t>
+      </w:r>
+    </w:p>
+    <w:p>
+      <w:pPr>
+        <w:pStyle w:val="ListParagraph"/>
+        <w:rPr>
+          <w:rFonts w:cstheme="minorHAnsi"/>
+          <w:b/>
+          <w:bCs/>
+          <w:sz w:val="23"/>
+          <w:szCs w:val="23"/>
+        </w:rPr>
+      </w:pPr>
+    </w:p>
+    <w:p>
+      <w:pPr>
+        <w:pStyle w:val="ListParagraph"/>
+        <w:numPr>
+          <w:ilvl w:val="0"/>
+          <w:numId w:val="3"/>
+        </w:numPr>
+        <w:rPr>
+          <w:rFonts w:cstheme="minorHAnsi"/>
+          <w:b/>
+          <w:bCs/>
+          <w:sz w:val="23"/>
+          <w:szCs w:val="23"/>
+        </w:rPr>
+      </w:pPr>
+      <w:r>
+        <w:rPr>
+          <w:rFonts w:cstheme="minorHAnsi"/>
           <w:b/>
           <w:bCs/>
           <w:sz w:val="23"/>
@@ -325,6 +879,7 @@
       <w:pPr>
         <w:pStyle w:val="ListParagraph"/>
         <w:rPr>
+          <w:rFonts w:cstheme="minorHAnsi"/>
           <w:b/>
           <w:bCs/>
           <w:sz w:val="23"/>
@@ -340,14 +895,16 @@
           <w:numId w:val="3"/>
         </w:numPr>
         <w:rPr>
-          <w:b/>
-          <w:bCs/>
-          <w:sz w:val="23"/>
-          <w:szCs w:val="23"/>
-        </w:rPr>
-      </w:pPr>
-      <w:r>
-        <w:rPr>
+          <w:rFonts w:cstheme="minorHAnsi"/>
+          <w:b/>
+          <w:bCs/>
+          <w:sz w:val="23"/>
+          <w:szCs w:val="23"/>
+        </w:rPr>
+      </w:pPr>
+      <w:r>
+        <w:rPr>
+          <w:rFonts w:cstheme="minorHAnsi"/>
           <w:b/>
           <w:bCs/>
           <w:sz w:val="23"/>
@@ -361,6 +918,7 @@
         <w:pStyle w:val="ListParagraph"/>
         <w:ind w:left="1440"/>
         <w:rPr>
+          <w:rFonts w:cstheme="minorHAnsi"/>
           <w:b/>
           <w:bCs/>
           <w:sz w:val="23"/>
@@ -376,14 +934,16 @@
           <w:numId w:val="3"/>
         </w:numPr>
         <w:rPr>
-          <w:b/>
-          <w:bCs/>
-          <w:sz w:val="23"/>
-          <w:szCs w:val="23"/>
-        </w:rPr>
-      </w:pPr>
-      <w:r>
-        <w:rPr>
+          <w:rFonts w:cstheme="minorHAnsi"/>
+          <w:b/>
+          <w:bCs/>
+          <w:sz w:val="23"/>
+          <w:szCs w:val="23"/>
+        </w:rPr>
+      </w:pPr>
+      <w:r>
+        <w:rPr>
+          <w:rFonts w:cstheme="minorHAnsi"/>
           <w:b/>
           <w:bCs/>
           <w:sz w:val="23"/>
@@ -393,6 +953,7 @@
       </w:r>
       <w:r>
         <w:rPr>
+          <w:rFonts w:cstheme="minorHAnsi"/>
           <w:b/>
           <w:bCs/>
           <w:sz w:val="23"/>
@@ -404,6 +965,7 @@
     <w:p>
       <w:pPr>
         <w:rPr>
+          <w:rFonts w:cstheme="minorHAnsi"/>
           <w:b/>
           <w:bCs/>
           <w:sz w:val="23"/>
@@ -419,14 +981,16 @@
           <w:numId w:val="3"/>
         </w:numPr>
         <w:rPr>
-          <w:b/>
-          <w:bCs/>
-          <w:sz w:val="23"/>
-          <w:szCs w:val="23"/>
-        </w:rPr>
-      </w:pPr>
-      <w:r>
-        <w:rPr>
+          <w:rFonts w:cstheme="minorHAnsi"/>
+          <w:b/>
+          <w:bCs/>
+          <w:sz w:val="23"/>
+          <w:szCs w:val="23"/>
+        </w:rPr>
+      </w:pPr>
+      <w:r>
+        <w:rPr>
+          <w:rFonts w:cstheme="minorHAnsi"/>
           <w:b/>
           <w:bCs/>
           <w:sz w:val="23"/>
@@ -436,6 +1000,7 @@
       </w:r>
       <w:r>
         <w:rPr>
+          <w:rFonts w:cstheme="minorHAnsi"/>
           <w:b/>
           <w:bCs/>
           <w:sz w:val="23"/>
@@ -447,14 +1012,13 @@
     <w:p>
       <w:pPr>
         <w:rPr>
-          <w:b/>
-          <w:bCs/>
-          <w:sz w:val="23"/>
-          <w:szCs w:val="23"/>
-        </w:rPr>
-      </w:pPr>
-      <w:bookmarkStart w:id="0" w:name="_GoBack"/>
-      <w:bookmarkEnd w:id="0"/>
+          <w:rFonts w:cstheme="minorHAnsi"/>
+          <w:b/>
+          <w:bCs/>
+          <w:sz w:val="23"/>
+          <w:szCs w:val="23"/>
+        </w:rPr>
+      </w:pPr>
     </w:p>
     <w:p>
       <w:pPr>
@@ -464,14 +1028,16 @@
           <w:numId w:val="3"/>
         </w:numPr>
         <w:rPr>
-          <w:b/>
-          <w:bCs/>
-          <w:sz w:val="23"/>
-          <w:szCs w:val="23"/>
-        </w:rPr>
-      </w:pPr>
-      <w:r>
-        <w:rPr>
+          <w:rFonts w:cstheme="minorHAnsi"/>
+          <w:b/>
+          <w:bCs/>
+          <w:sz w:val="23"/>
+          <w:szCs w:val="23"/>
+        </w:rPr>
+      </w:pPr>
+      <w:r>
+        <w:rPr>
+          <w:rFonts w:cstheme="minorHAnsi"/>
           <w:b/>
           <w:bCs/>
           <w:sz w:val="23"/>
@@ -481,6 +1047,7 @@
       </w:r>
       <w:r>
         <w:rPr>
+          <w:rFonts w:cstheme="minorHAnsi"/>
           <w:b/>
           <w:bCs/>
           <w:sz w:val="23"/>
@@ -494,6 +1061,7 @@
         <w:pStyle w:val="ListParagraph"/>
         <w:ind w:left="1440"/>
         <w:rPr>
+          <w:rFonts w:cstheme="minorHAnsi"/>
           <w:b/>
           <w:bCs/>
           <w:sz w:val="23"/>
@@ -505,6 +1073,7 @@
       <w:pPr>
         <w:pStyle w:val="ListParagraph"/>
         <w:rPr>
+          <w:rFonts w:cstheme="minorHAnsi"/>
           <w:b/>
           <w:bCs/>
           <w:sz w:val="23"/>
@@ -520,14 +1089,16 @@
           <w:numId w:val="3"/>
         </w:numPr>
         <w:rPr>
-          <w:b/>
-          <w:bCs/>
-          <w:sz w:val="23"/>
-          <w:szCs w:val="23"/>
-        </w:rPr>
-      </w:pPr>
-      <w:r>
-        <w:rPr>
+          <w:rFonts w:cstheme="minorHAnsi"/>
+          <w:b/>
+          <w:bCs/>
+          <w:sz w:val="23"/>
+          <w:szCs w:val="23"/>
+        </w:rPr>
+      </w:pPr>
+      <w:r>
+        <w:rPr>
+          <w:rFonts w:cstheme="minorHAnsi"/>
           <w:b/>
           <w:bCs/>
           <w:sz w:val="23"/>
@@ -540,6 +1111,7 @@
       <w:pPr>
         <w:pStyle w:val="ListParagraph"/>
         <w:rPr>
+          <w:rFonts w:cstheme="minorHAnsi"/>
           <w:b/>
           <w:bCs/>
           <w:sz w:val="23"/>
@@ -555,14 +1127,16 @@
           <w:numId w:val="3"/>
         </w:numPr>
         <w:rPr>
-          <w:b/>
-          <w:bCs/>
-          <w:sz w:val="23"/>
-          <w:szCs w:val="23"/>
-        </w:rPr>
-      </w:pPr>
-      <w:r>
-        <w:rPr>
+          <w:rFonts w:cstheme="minorHAnsi"/>
+          <w:b/>
+          <w:bCs/>
+          <w:sz w:val="23"/>
+          <w:szCs w:val="23"/>
+        </w:rPr>
+      </w:pPr>
+      <w:r>
+        <w:rPr>
+          <w:rFonts w:cstheme="minorHAnsi"/>
           <w:b/>
           <w:bCs/>
           <w:sz w:val="23"/>
@@ -575,6 +1149,7 @@
       <w:pPr>
         <w:pStyle w:val="ListParagraph"/>
         <w:rPr>
+          <w:rFonts w:cstheme="minorHAnsi"/>
           <w:b/>
           <w:bCs/>
           <w:sz w:val="23"/>
@@ -595,9 +1170,307 @@
 <file path=word/numbering.xml><?xml version="1.0" encoding="utf-8"?>
 <w:numbering xmlns:wpc="http://schemas.microsoft.com/office/word/2010/wordprocessingCanvas" xmlns:cx="http://schemas.microsoft.com/office/drawing/2014/chartex" xmlns:cx1="http://schemas.microsoft.com/office/drawing/2015/9/8/chartex" xmlns:cx2="http://schemas.microsoft.com/office/drawing/2015/10/21/chartex" xmlns:cx3="http://schemas.microsoft.com/office/drawing/2016/5/9/chartex" xmlns:cx4="http://schemas.microsoft.com/office/drawing/2016/5/10/chartex" xmlns:cx5="http://schemas.microsoft.com/office/drawing/2016/5/11/chartex" xmlns:cx6="http://schemas.microsoft.com/office/drawing/2016/5/12/chartex" xmlns:cx7="http://schemas.microsoft.com/office/drawing/2016/5/13/chartex" xmlns:cx8="http://schemas.microsoft.com/office/drawing/2016/5/14/chartex" xmlns:mc="http://schemas.openxmlformats.org/markup-compatibility/2006" xmlns:aink="http://schemas.microsoft.com/office/drawing/2016/ink" xmlns:am3d="http://schemas.microsoft.com/office/drawing/2017/model3d" xmlns:o="urn:schemas-microsoft-com:office:office" xmlns:r="http://schemas.openxmlformats.org/officeDocument/2006/relationships" xmlns:m="http://schemas.openxmlformats.org/officeDocument/2006/math" xmlns:v="urn:schemas-microsoft-com:vml" xmlns:wp14="http://schemas.microsoft.com/office/word/2010/wordprocessingDrawing" xmlns:wp="http://schemas.openxmlformats.org/drawingml/2006/wordprocessingDrawing" xmlns:w10="urn:schemas-microsoft-com:office:word" xmlns:w="http://schemas.openxmlformats.org/wordprocessingml/2006/main" xmlns:w14="http://schemas.microsoft.com/office/word/2010/wordml" xmlns:w15="http://schemas.microsoft.com/office/word/2012/wordml" xmlns:w16cid="http://schemas.microsoft.com/office/word/2016/wordml/cid" xmlns:w16se="http://schemas.microsoft.com/office/word/2015/wordml/symex" xmlns:wpg="http://schemas.microsoft.com/office/word/2010/wordprocessingGroup" xmlns:wpi="http://schemas.microsoft.com/office/word/2010/wordprocessingInk" xmlns:wne="http://schemas.microsoft.com/office/word/2006/wordml" xmlns:wps="http://schemas.microsoft.com/office/word/2010/wordprocessingShape" mc:Ignorable="w14 w15 w16se w16cid wp14">
   <w:abstractNum w:abstractNumId="0" w15:restartNumberingAfterBreak="0">
+    <w:nsid w:val="0400251A"/>
+    <w:multiLevelType w:val="multilevel"/>
+    <w:tmpl w:val="128018D6"/>
+    <w:lvl w:ilvl="0">
+      <w:start w:val="1"/>
+      <w:numFmt w:val="bullet"/>
+      <w:lvlText w:val=""/>
+      <w:lvlJc w:val="left"/>
+      <w:pPr>
+        <w:tabs>
+          <w:tab w:val="num" w:pos="720"/>
+        </w:tabs>
+        <w:ind w:left="720" w:hanging="360"/>
+      </w:pPr>
+      <w:rPr>
+        <w:rFonts w:ascii="Symbol" w:hAnsi="Symbol" w:hint="default"/>
+        <w:sz w:val="20"/>
+      </w:rPr>
+    </w:lvl>
+    <w:lvl w:ilvl="1" w:tentative="1">
+      <w:start w:val="1"/>
+      <w:numFmt w:val="bullet"/>
+      <w:lvlText w:val="o"/>
+      <w:lvlJc w:val="left"/>
+      <w:pPr>
+        <w:tabs>
+          <w:tab w:val="num" w:pos="1440"/>
+        </w:tabs>
+        <w:ind w:left="1440" w:hanging="360"/>
+      </w:pPr>
+      <w:rPr>
+        <w:rFonts w:ascii="Courier New" w:hAnsi="Courier New" w:hint="default"/>
+        <w:sz w:val="20"/>
+      </w:rPr>
+    </w:lvl>
+    <w:lvl w:ilvl="2" w:tentative="1">
+      <w:start w:val="1"/>
+      <w:numFmt w:val="bullet"/>
+      <w:lvlText w:val=""/>
+      <w:lvlJc w:val="left"/>
+      <w:pPr>
+        <w:tabs>
+          <w:tab w:val="num" w:pos="2160"/>
+        </w:tabs>
+        <w:ind w:left="2160" w:hanging="360"/>
+      </w:pPr>
+      <w:rPr>
+        <w:rFonts w:ascii="Wingdings" w:hAnsi="Wingdings" w:hint="default"/>
+        <w:sz w:val="20"/>
+      </w:rPr>
+    </w:lvl>
+    <w:lvl w:ilvl="3" w:tentative="1">
+      <w:start w:val="1"/>
+      <w:numFmt w:val="bullet"/>
+      <w:lvlText w:val=""/>
+      <w:lvlJc w:val="left"/>
+      <w:pPr>
+        <w:tabs>
+          <w:tab w:val="num" w:pos="2880"/>
+        </w:tabs>
+        <w:ind w:left="2880" w:hanging="360"/>
+      </w:pPr>
+      <w:rPr>
+        <w:rFonts w:ascii="Wingdings" w:hAnsi="Wingdings" w:hint="default"/>
+        <w:sz w:val="20"/>
+      </w:rPr>
+    </w:lvl>
+    <w:lvl w:ilvl="4" w:tentative="1">
+      <w:start w:val="1"/>
+      <w:numFmt w:val="bullet"/>
+      <w:lvlText w:val=""/>
+      <w:lvlJc w:val="left"/>
+      <w:pPr>
+        <w:tabs>
+          <w:tab w:val="num" w:pos="3600"/>
+        </w:tabs>
+        <w:ind w:left="3600" w:hanging="360"/>
+      </w:pPr>
+      <w:rPr>
+        <w:rFonts w:ascii="Wingdings" w:hAnsi="Wingdings" w:hint="default"/>
+        <w:sz w:val="20"/>
+      </w:rPr>
+    </w:lvl>
+    <w:lvl w:ilvl="5" w:tentative="1">
+      <w:start w:val="1"/>
+      <w:numFmt w:val="bullet"/>
+      <w:lvlText w:val=""/>
+      <w:lvlJc w:val="left"/>
+      <w:pPr>
+        <w:tabs>
+          <w:tab w:val="num" w:pos="4320"/>
+        </w:tabs>
+        <w:ind w:left="4320" w:hanging="360"/>
+      </w:pPr>
+      <w:rPr>
+        <w:rFonts w:ascii="Wingdings" w:hAnsi="Wingdings" w:hint="default"/>
+        <w:sz w:val="20"/>
+      </w:rPr>
+    </w:lvl>
+    <w:lvl w:ilvl="6" w:tentative="1">
+      <w:start w:val="1"/>
+      <w:numFmt w:val="bullet"/>
+      <w:lvlText w:val=""/>
+      <w:lvlJc w:val="left"/>
+      <w:pPr>
+        <w:tabs>
+          <w:tab w:val="num" w:pos="5040"/>
+        </w:tabs>
+        <w:ind w:left="5040" w:hanging="360"/>
+      </w:pPr>
+      <w:rPr>
+        <w:rFonts w:ascii="Wingdings" w:hAnsi="Wingdings" w:hint="default"/>
+        <w:sz w:val="20"/>
+      </w:rPr>
+    </w:lvl>
+    <w:lvl w:ilvl="7" w:tentative="1">
+      <w:start w:val="1"/>
+      <w:numFmt w:val="bullet"/>
+      <w:lvlText w:val=""/>
+      <w:lvlJc w:val="left"/>
+      <w:pPr>
+        <w:tabs>
+          <w:tab w:val="num" w:pos="5760"/>
+        </w:tabs>
+        <w:ind w:left="5760" w:hanging="360"/>
+      </w:pPr>
+      <w:rPr>
+        <w:rFonts w:ascii="Wingdings" w:hAnsi="Wingdings" w:hint="default"/>
+        <w:sz w:val="20"/>
+      </w:rPr>
+    </w:lvl>
+    <w:lvl w:ilvl="8" w:tentative="1">
+      <w:start w:val="1"/>
+      <w:numFmt w:val="bullet"/>
+      <w:lvlText w:val=""/>
+      <w:lvlJc w:val="left"/>
+      <w:pPr>
+        <w:tabs>
+          <w:tab w:val="num" w:pos="6480"/>
+        </w:tabs>
+        <w:ind w:left="6480" w:hanging="360"/>
+      </w:pPr>
+      <w:rPr>
+        <w:rFonts w:ascii="Wingdings" w:hAnsi="Wingdings" w:hint="default"/>
+        <w:sz w:val="20"/>
+      </w:rPr>
+    </w:lvl>
+  </w:abstractNum>
+  <w:abstractNum w:abstractNumId="1" w15:restartNumberingAfterBreak="0">
+    <w:nsid w:val="0D48463E"/>
+    <w:multiLevelType w:val="multilevel"/>
+    <w:tmpl w:val="E1F2A56A"/>
+    <w:lvl w:ilvl="0">
+      <w:start w:val="1"/>
+      <w:numFmt w:val="bullet"/>
+      <w:lvlText w:val=""/>
+      <w:lvlJc w:val="left"/>
+      <w:pPr>
+        <w:tabs>
+          <w:tab w:val="num" w:pos="720"/>
+        </w:tabs>
+        <w:ind w:left="720" w:hanging="360"/>
+      </w:pPr>
+      <w:rPr>
+        <w:rFonts w:ascii="Symbol" w:hAnsi="Symbol" w:hint="default"/>
+        <w:sz w:val="20"/>
+      </w:rPr>
+    </w:lvl>
+    <w:lvl w:ilvl="1" w:tentative="1">
+      <w:start w:val="1"/>
+      <w:numFmt w:val="bullet"/>
+      <w:lvlText w:val="o"/>
+      <w:lvlJc w:val="left"/>
+      <w:pPr>
+        <w:tabs>
+          <w:tab w:val="num" w:pos="1440"/>
+        </w:tabs>
+        <w:ind w:left="1440" w:hanging="360"/>
+      </w:pPr>
+      <w:rPr>
+        <w:rFonts w:ascii="Courier New" w:hAnsi="Courier New" w:hint="default"/>
+        <w:sz w:val="20"/>
+      </w:rPr>
+    </w:lvl>
+    <w:lvl w:ilvl="2" w:tentative="1">
+      <w:start w:val="1"/>
+      <w:numFmt w:val="bullet"/>
+      <w:lvlText w:val=""/>
+      <w:lvlJc w:val="left"/>
+      <w:pPr>
+        <w:tabs>
+          <w:tab w:val="num" w:pos="2160"/>
+        </w:tabs>
+        <w:ind w:left="2160" w:hanging="360"/>
+      </w:pPr>
+      <w:rPr>
+        <w:rFonts w:ascii="Wingdings" w:hAnsi="Wingdings" w:hint="default"/>
+        <w:sz w:val="20"/>
+      </w:rPr>
+    </w:lvl>
+    <w:lvl w:ilvl="3" w:tentative="1">
+      <w:start w:val="1"/>
+      <w:numFmt w:val="bullet"/>
+      <w:lvlText w:val=""/>
+      <w:lvlJc w:val="left"/>
+      <w:pPr>
+        <w:tabs>
+          <w:tab w:val="num" w:pos="2880"/>
+        </w:tabs>
+        <w:ind w:left="2880" w:hanging="360"/>
+      </w:pPr>
+      <w:rPr>
+        <w:rFonts w:ascii="Wingdings" w:hAnsi="Wingdings" w:hint="default"/>
+        <w:sz w:val="20"/>
+      </w:rPr>
+    </w:lvl>
+    <w:lvl w:ilvl="4" w:tentative="1">
+      <w:start w:val="1"/>
+      <w:numFmt w:val="bullet"/>
+      <w:lvlText w:val=""/>
+      <w:lvlJc w:val="left"/>
+      <w:pPr>
+        <w:tabs>
+          <w:tab w:val="num" w:pos="3600"/>
+        </w:tabs>
+        <w:ind w:left="3600" w:hanging="360"/>
+      </w:pPr>
+      <w:rPr>
+        <w:rFonts w:ascii="Wingdings" w:hAnsi="Wingdings" w:hint="default"/>
+        <w:sz w:val="20"/>
+      </w:rPr>
+    </w:lvl>
+    <w:lvl w:ilvl="5" w:tentative="1">
+      <w:start w:val="1"/>
+      <w:numFmt w:val="bullet"/>
+      <w:lvlText w:val=""/>
+      <w:lvlJc w:val="left"/>
+      <w:pPr>
+        <w:tabs>
+          <w:tab w:val="num" w:pos="4320"/>
+        </w:tabs>
+        <w:ind w:left="4320" w:hanging="360"/>
+      </w:pPr>
+      <w:rPr>
+        <w:rFonts w:ascii="Wingdings" w:hAnsi="Wingdings" w:hint="default"/>
+        <w:sz w:val="20"/>
+      </w:rPr>
+    </w:lvl>
+    <w:lvl w:ilvl="6" w:tentative="1">
+      <w:start w:val="1"/>
+      <w:numFmt w:val="bullet"/>
+      <w:lvlText w:val=""/>
+      <w:lvlJc w:val="left"/>
+      <w:pPr>
+        <w:tabs>
+          <w:tab w:val="num" w:pos="5040"/>
+        </w:tabs>
+        <w:ind w:left="5040" w:hanging="360"/>
+      </w:pPr>
+      <w:rPr>
+        <w:rFonts w:ascii="Wingdings" w:hAnsi="Wingdings" w:hint="default"/>
+        <w:sz w:val="20"/>
+      </w:rPr>
+    </w:lvl>
+    <w:lvl w:ilvl="7" w:tentative="1">
+      <w:start w:val="1"/>
+      <w:numFmt w:val="bullet"/>
+      <w:lvlText w:val=""/>
+      <w:lvlJc w:val="left"/>
+      <w:pPr>
+        <w:tabs>
+          <w:tab w:val="num" w:pos="5760"/>
+        </w:tabs>
+        <w:ind w:left="5760" w:hanging="360"/>
+      </w:pPr>
+      <w:rPr>
+        <w:rFonts w:ascii="Wingdings" w:hAnsi="Wingdings" w:hint="default"/>
+        <w:sz w:val="20"/>
+      </w:rPr>
+    </w:lvl>
+    <w:lvl w:ilvl="8" w:tentative="1">
+      <w:start w:val="1"/>
+      <w:numFmt w:val="bullet"/>
+      <w:lvlText w:val=""/>
+      <w:lvlJc w:val="left"/>
+      <w:pPr>
+        <w:tabs>
+          <w:tab w:val="num" w:pos="6480"/>
+        </w:tabs>
+        <w:ind w:left="6480" w:hanging="360"/>
+      </w:pPr>
+      <w:rPr>
+        <w:rFonts w:ascii="Wingdings" w:hAnsi="Wingdings" w:hint="default"/>
+        <w:sz w:val="20"/>
+      </w:rPr>
+    </w:lvl>
+  </w:abstractNum>
+  <w:abstractNum w:abstractNumId="2" w15:restartNumberingAfterBreak="0">
     <w:nsid w:val="2BEA5CDC"/>
     <w:multiLevelType w:val="hybridMultilevel"/>
-    <w:tmpl w:val="D6A2A780"/>
+    <w:tmpl w:val="50B487E0"/>
     <w:lvl w:ilvl="0" w:tplc="04090001">
       <w:start w:val="1"/>
       <w:numFmt w:val="bullet"/>
@@ -707,7 +1580,7 @@
       </w:rPr>
     </w:lvl>
   </w:abstractNum>
-  <w:abstractNum w:abstractNumId="1" w15:restartNumberingAfterBreak="0">
+  <w:abstractNum w:abstractNumId="3" w15:restartNumberingAfterBreak="0">
     <w:nsid w:val="68461333"/>
     <w:multiLevelType w:val="hybridMultilevel"/>
     <w:tmpl w:val="F04AC9E8"/>
@@ -796,7 +1669,7 @@
       </w:pPr>
     </w:lvl>
   </w:abstractNum>
-  <w:abstractNum w:abstractNumId="2" w15:restartNumberingAfterBreak="0">
+  <w:abstractNum w:abstractNumId="4" w15:restartNumberingAfterBreak="0">
     <w:nsid w:val="706D5DC5"/>
     <w:multiLevelType w:val="hybridMultilevel"/>
     <w:tmpl w:val="AE384DF0"/>
@@ -886,13 +1759,19 @@
     </w:lvl>
   </w:abstractNum>
   <w:num w:numId="1">
+    <w:abstractNumId w:val="4"/>
+  </w:num>
+  <w:num w:numId="2">
+    <w:abstractNumId w:val="3"/>
+  </w:num>
+  <w:num w:numId="3">
     <w:abstractNumId w:val="2"/>
   </w:num>
-  <w:num w:numId="2">
+  <w:num w:numId="4">
+    <w:abstractNumId w:val="0"/>
+  </w:num>
+  <w:num w:numId="5">
     <w:abstractNumId w:val="1"/>
-  </w:num>
-  <w:num w:numId="3">
-    <w:abstractNumId w:val="0"/>
   </w:num>
 </w:numbering>
 </file>
@@ -1289,6 +2168,25 @@
     <w:name w:val="Normal"/>
     <w:qFormat/>
   </w:style>
+  <w:style w:type="paragraph" w:styleId="Heading3">
+    <w:name w:val="heading 3"/>
+    <w:basedOn w:val="Normal"/>
+    <w:link w:val="Heading3Char"/>
+    <w:uiPriority w:val="9"/>
+    <w:qFormat/>
+    <w:rsid w:val="008A030A"/>
+    <w:pPr>
+      <w:spacing w:before="100" w:beforeAutospacing="1" w:after="100" w:afterAutospacing="1"/>
+      <w:outlineLvl w:val="2"/>
+    </w:pPr>
+    <w:rPr>
+      <w:rFonts w:ascii="Times New Roman" w:eastAsia="Times New Roman" w:hAnsi="Times New Roman" w:cs="Times New Roman"/>
+      <w:b/>
+      <w:bCs/>
+      <w:sz w:val="27"/>
+      <w:szCs w:val="27"/>
+    </w:rPr>
+  </w:style>
   <w:style w:type="character" w:default="1" w:styleId="DefaultParagraphFont">
     <w:name w:val="Default Paragraph Font"/>
     <w:uiPriority w:val="1"/>
@@ -1340,6 +2238,56 @@
       <w:ind w:left="720"/>
       <w:contextualSpacing/>
     </w:pPr>
+  </w:style>
+  <w:style w:type="paragraph" w:customStyle="1" w:styleId="whitespace-pre-wrap">
+    <w:name w:val="whitespace-pre-wrap"/>
+    <w:basedOn w:val="Normal"/>
+    <w:rsid w:val="008A030A"/>
+    <w:pPr>
+      <w:spacing w:before="100" w:beforeAutospacing="1" w:after="100" w:afterAutospacing="1"/>
+    </w:pPr>
+    <w:rPr>
+      <w:rFonts w:ascii="Times New Roman" w:eastAsia="Times New Roman" w:hAnsi="Times New Roman" w:cs="Times New Roman"/>
+    </w:rPr>
+  </w:style>
+  <w:style w:type="character" w:customStyle="1" w:styleId="Heading3Char">
+    <w:name w:val="Heading 3 Char"/>
+    <w:basedOn w:val="DefaultParagraphFont"/>
+    <w:link w:val="Heading3"/>
+    <w:uiPriority w:val="9"/>
+    <w:rsid w:val="008A030A"/>
+    <w:rPr>
+      <w:rFonts w:ascii="Times New Roman" w:eastAsia="Times New Roman" w:hAnsi="Times New Roman" w:cs="Times New Roman"/>
+      <w:b/>
+      <w:bCs/>
+      <w:sz w:val="27"/>
+      <w:szCs w:val="27"/>
+    </w:rPr>
+  </w:style>
+  <w:style w:type="paragraph" w:styleId="NormalWeb">
+    <w:name w:val="Normal (Web)"/>
+    <w:basedOn w:val="Normal"/>
+    <w:uiPriority w:val="99"/>
+    <w:semiHidden/>
+    <w:unhideWhenUsed/>
+    <w:rsid w:val="008A030A"/>
+    <w:pPr>
+      <w:spacing w:before="100" w:beforeAutospacing="1" w:after="100" w:afterAutospacing="1"/>
+    </w:pPr>
+    <w:rPr>
+      <w:rFonts w:ascii="Times New Roman" w:eastAsia="Times New Roman" w:hAnsi="Times New Roman" w:cs="Times New Roman"/>
+    </w:rPr>
+  </w:style>
+  <w:style w:type="character" w:styleId="Strong">
+    <w:name w:val="Strong"/>
+    <w:basedOn w:val="DefaultParagraphFont"/>
+    <w:uiPriority w:val="22"/>
+    <w:qFormat/>
+    <w:rsid w:val="008A030A"/>
+    <w:rPr>
+      <w:b/>
+      <w:bCs/>
+    </w:rPr>
   </w:style>
 </w:styles>
 </file>

</xml_diff>